<commit_message>
update lembar pengesahan, surat orisinalitas dan abstraksi
</commit_message>
<xml_diff>
--- a/1. Lembar Pengesahan.docx
+++ b/1. Lembar Pengesahan.docx
@@ -89,19 +89,7 @@
         <w:rPr>
           <w:lang w:val="id-ID"/>
         </w:rPr>
-        <w:t>4114100</w:t>
-      </w:r>
-      <w:r>
-        <w:rPr>
-          <w:lang w:val="id-ID"/>
-        </w:rPr>
-        <w:t>2</w:t>
-      </w:r>
-      <w:r>
-        <w:rPr>
-          <w:lang w:val="id-ID"/>
-        </w:rPr>
-        <w:t>1</w:t>
+        <w:t>411410021</w:t>
       </w:r>
     </w:p>
     <w:p>
@@ -193,13 +181,7 @@
         <w:rPr>
           <w:lang w:val="id-ID"/>
         </w:rPr>
-        <w:t xml:space="preserve"> </w:t>
-      </w:r>
-      <w:r>
-        <w:rPr>
-          <w:lang w:val="id-ID"/>
-        </w:rPr>
-        <w:t>Perancangan dan Implementasi Sistem Pakar Diagnosa Penyakit Tulang Belakang Bagian Pinggang Berbasis Web</w:t>
+        <w:t xml:space="preserve"> Perancangan dan Implementasi Sistem Pakar Diagnosa Penyakit Tulang Belakang Bagian Pinggang Berbasis Web</w:t>
       </w:r>
     </w:p>
     <w:p>
@@ -297,8 +279,6 @@
         <w:rPr>
           <w:lang w:val="id-ID"/>
         </w:rPr>
-      </w:r>
-      <w:r>
         <mc:AlternateContent>
           <mc:Choice Requires="wps">
             <w:drawing>
@@ -310,49 +290,64 @@
                 <wp:positionV relativeFrom="paragraph">
                   <wp:posOffset>138430</wp:posOffset>
                 </wp:positionV>
-                <wp:extent cx="1609725" cy="1045210"/>
+                <wp:extent cx="1610360" cy="1045845"/>
                 <wp:effectExtent l="0" t="0" r="0" b="0"/>
                 <wp:wrapNone/>
-                <wp:docPr id="1" name=""/>
+                <wp:docPr id="1" name="Image1"/>
                 <a:graphic xmlns:a="http://schemas.openxmlformats.org/drawingml/2006/main">
                   <a:graphicData uri="http://schemas.microsoft.com/office/word/2010/wordprocessingShape">
                     <wps:wsp>
-                      <wps:cNvSpPr txBox="1"/>
+                      <wps:cNvSpPr/>
                       <wps:spPr>
                         <a:xfrm>
                           <a:off x="0" y="0"/>
-                          <a:ext cx="1609725" cy="1045210"/>
+                          <a:ext cx="1609560" cy="1045080"/>
                         </a:xfrm>
-                        <a:prstGeom prst="rect"/>
+                        <a:prstGeom prst="rect">
+                          <a:avLst/>
+                        </a:prstGeom>
                         <a:solidFill>
-                          <a:srgbClr val="FFFFFF"/>
+                          <a:srgbClr val="ffffff"/>
                         </a:solidFill>
-                        <a:ln w="635">
+                        <a:ln w="720">
                           <a:solidFill>
-                            <a:srgbClr val="FFFFFF"/>
+                            <a:srgbClr val="ffffff"/>
                           </a:solidFill>
+                          <a:round/>
                         </a:ln>
                       </wps:spPr>
+                      <wps:style>
+                        <a:lnRef idx="0"/>
+                        <a:fillRef idx="0"/>
+                        <a:effectRef idx="0"/>
+                        <a:fontRef idx="minor"/>
+                      </wps:style>
                       <wps:txbx>
                         <w:txbxContent>
                           <w:p>
                             <w:pPr>
                               <w:pStyle w:val="FrameContents"/>
-                              <w:rPr/>
-                            </w:pPr>
-                            <w:r>
-                              <w:rPr/>
-                            </w:r>
-                          </w:p>
-                          <w:p>
-                            <w:pPr>
-                              <w:pStyle w:val="FrameContents"/>
-                              <w:rPr>
-                                <w:lang w:val="id-ID"/>
-                              </w:rPr>
-                            </w:pPr>
-                            <w:r>
-                              <w:rPr>
+                              <w:rPr>
+                                <w:color w:val="auto"/>
+                              </w:rPr>
+                            </w:pPr>
+                            <w:r>
+                              <w:rPr>
+                                <w:color w:val="auto"/>
+                              </w:rPr>
+                            </w:r>
+                          </w:p>
+                          <w:p>
+                            <w:pPr>
+                              <w:pStyle w:val="FrameContents"/>
+                              <w:rPr>
+                                <w:color w:val="auto"/>
+                                <w:lang w:val="id-ID"/>
+                              </w:rPr>
+                            </w:pPr>
+                            <w:r>
+                              <w:rPr>
+                                <w:color w:val="auto"/>
                                 <w:lang w:val="id-ID"/>
                               </w:rPr>
                             </w:r>
@@ -367,30 +362,27 @@
                             </w:pPr>
                             <w:r>
                               <w:rPr>
-                                <w:u w:val="single"/>
-                                <w:lang w:val="id-ID"/>
-                              </w:rPr>
-                              <w:t>Juli Yanto</w:t>
-                            </w:r>
-                            <w:r>
-                              <w:rPr>
-                                <w:u w:val="single"/>
-                              </w:rPr>
-                              <w:t>, M.Kom</w:t>
-                            </w:r>
-                          </w:p>
-                          <w:p>
-                            <w:pPr>
-                              <w:pStyle w:val="FrameContents"/>
-                              <w:jc w:val="center"/>
-                              <w:rPr/>
-                            </w:pPr>
-                            <w:r>
-                              <w:rPr/>
+                                <w:color w:val="auto"/>
+                              </w:rPr>
+                            </w:r>
+                          </w:p>
+                          <w:p>
+                            <w:pPr>
+                              <w:pStyle w:val="FrameContents"/>
+                              <w:jc w:val="center"/>
+                              <w:rPr>
+                                <w:color w:val="auto"/>
+                              </w:rPr>
+                            </w:pPr>
+                            <w:r>
+                              <w:rPr>
+                                <w:color w:val="auto"/>
+                              </w:rPr>
                               <w:t>Penguji I</w:t>
                             </w:r>
                             <w:r>
                               <w:rPr>
+                                <w:color w:val="auto"/>
                                 <w:lang w:val="id-ID"/>
                               </w:rPr>
                               <w:t>II</w:t>
@@ -398,7 +390,7 @@
                           </w:p>
                         </w:txbxContent>
                       </wps:txbx>
-                      <wps:bodyPr anchor="t" lIns="91440" tIns="45720" rIns="91440" bIns="45720">
+                      <wps:bodyPr>
                         <a:noAutofit/>
                       </wps:bodyPr>
                     </wps:wsp>
@@ -409,27 +401,36 @@
           </mc:Choice>
           <mc:Fallback>
             <w:pict>
-              <v:rect fillcolor="#FFFFFF" strokecolor="#FFFFFF" strokeweight="0pt" style="position:absolute;rotation:0;width:126.75pt;height:82.3pt;mso-wrap-distance-left:9pt;mso-wrap-distance-right:9pt;mso-wrap-distance-top:3.6pt;mso-wrap-distance-bottom:3.6pt;margin-top:10.9pt;mso-position-vertical-relative:text;margin-left:298.15pt;mso-position-horizontal-relative:text">
+              <v:rect id="shape_0" ID="Image1" fillcolor="white" stroked="t" style="position:absolute;margin-left:298.15pt;margin-top:10.9pt;width:126.7pt;height:82.25pt">
+                <w10:wrap type="square"/>
+                <v:fill o:detectmouseclick="t" type="solid" color2="black"/>
+                <v:stroke color="white" weight="720" joinstyle="round" endcap="flat"/>
                 <v:textbox>
                   <w:txbxContent>
                     <w:p>
                       <w:pPr>
                         <w:pStyle w:val="FrameContents"/>
-                        <w:rPr/>
-                      </w:pPr>
-                      <w:r>
-                        <w:rPr/>
-                      </w:r>
-                    </w:p>
-                    <w:p>
-                      <w:pPr>
-                        <w:pStyle w:val="FrameContents"/>
-                        <w:rPr>
-                          <w:lang w:val="id-ID"/>
-                        </w:rPr>
-                      </w:pPr>
-                      <w:r>
-                        <w:rPr>
+                        <w:rPr>
+                          <w:color w:val="auto"/>
+                        </w:rPr>
+                      </w:pPr>
+                      <w:r>
+                        <w:rPr>
+                          <w:color w:val="auto"/>
+                        </w:rPr>
+                      </w:r>
+                    </w:p>
+                    <w:p>
+                      <w:pPr>
+                        <w:pStyle w:val="FrameContents"/>
+                        <w:rPr>
+                          <w:color w:val="auto"/>
+                          <w:lang w:val="id-ID"/>
+                        </w:rPr>
+                      </w:pPr>
+                      <w:r>
+                        <w:rPr>
+                          <w:color w:val="auto"/>
                           <w:lang w:val="id-ID"/>
                         </w:rPr>
                       </w:r>
@@ -444,30 +445,27 @@
                       </w:pPr>
                       <w:r>
                         <w:rPr>
-                          <w:u w:val="single"/>
-                          <w:lang w:val="id-ID"/>
-                        </w:rPr>
-                        <w:t>Juli Yanto</w:t>
-                      </w:r>
-                      <w:r>
-                        <w:rPr>
-                          <w:u w:val="single"/>
-                        </w:rPr>
-                        <w:t>, M.Kom</w:t>
-                      </w:r>
-                    </w:p>
-                    <w:p>
-                      <w:pPr>
-                        <w:pStyle w:val="FrameContents"/>
-                        <w:jc w:val="center"/>
-                        <w:rPr/>
-                      </w:pPr>
-                      <w:r>
-                        <w:rPr/>
+                          <w:color w:val="auto"/>
+                        </w:rPr>
+                      </w:r>
+                    </w:p>
+                    <w:p>
+                      <w:pPr>
+                        <w:pStyle w:val="FrameContents"/>
+                        <w:jc w:val="center"/>
+                        <w:rPr>
+                          <w:color w:val="auto"/>
+                        </w:rPr>
+                      </w:pPr>
+                      <w:r>
+                        <w:rPr>
+                          <w:color w:val="auto"/>
+                        </w:rPr>
                         <w:t>Penguji I</w:t>
                       </w:r>
                       <w:r>
                         <w:rPr>
+                          <w:color w:val="auto"/>
                           <w:lang w:val="id-ID"/>
                         </w:rPr>
                         <w:t>II</w:t>
@@ -479,8 +477,6 @@
             </w:pict>
           </mc:Fallback>
         </mc:AlternateContent>
-      </w:r>
-      <w:r>
         <mc:AlternateContent>
           <mc:Choice Requires="wps">
             <w:drawing>
@@ -492,29 +488,38 @@
                 <wp:positionV relativeFrom="paragraph">
                   <wp:posOffset>138430</wp:posOffset>
                 </wp:positionV>
-                <wp:extent cx="2409825" cy="1045210"/>
+                <wp:extent cx="2410460" cy="1045845"/>
                 <wp:effectExtent l="0" t="0" r="0" b="0"/>
                 <wp:wrapNone/>
-                <wp:docPr id="2" name=""/>
+                <wp:docPr id="3" name="Image2"/>
                 <a:graphic xmlns:a="http://schemas.openxmlformats.org/drawingml/2006/main">
                   <a:graphicData uri="http://schemas.microsoft.com/office/word/2010/wordprocessingShape">
                     <wps:wsp>
-                      <wps:cNvSpPr txBox="1"/>
+                      <wps:cNvSpPr/>
                       <wps:spPr>
                         <a:xfrm>
                           <a:off x="0" y="0"/>
-                          <a:ext cx="2409825" cy="1045210"/>
+                          <a:ext cx="2409840" cy="1045080"/>
                         </a:xfrm>
-                        <a:prstGeom prst="rect"/>
+                        <a:prstGeom prst="rect">
+                          <a:avLst/>
+                        </a:prstGeom>
                         <a:solidFill>
-                          <a:srgbClr val="FFFFFF"/>
+                          <a:srgbClr val="ffffff"/>
                         </a:solidFill>
-                        <a:ln w="635">
+                        <a:ln w="720">
                           <a:solidFill>
-                            <a:srgbClr val="FFFFFF"/>
+                            <a:srgbClr val="ffffff"/>
                           </a:solidFill>
+                          <a:round/>
                         </a:ln>
                       </wps:spPr>
+                      <wps:style>
+                        <a:lnRef idx="0"/>
+                        <a:fillRef idx="0"/>
+                        <a:effectRef idx="0"/>
+                        <a:fontRef idx="minor"/>
+                      </wps:style>
                       <wps:txbx>
                         <w:txbxContent>
                           <w:p>
@@ -522,53 +527,63 @@
                               <w:pStyle w:val="FrameContents"/>
                               <w:jc w:val="center"/>
                               <w:rPr>
-                                <w:lang w:val="id-ID"/>
-                              </w:rPr>
-                            </w:pPr>
-                            <w:r>
-                              <w:rPr>
-                                <w:lang w:val="id-ID"/>
-                              </w:rPr>
-                            </w:r>
-                          </w:p>
-                          <w:p>
-                            <w:pPr>
-                              <w:pStyle w:val="FrameContents"/>
-                              <w:jc w:val="center"/>
-                              <w:rPr/>
-                            </w:pPr>
-                            <w:r>
-                              <w:rPr/>
-                            </w:r>
-                          </w:p>
-                          <w:p>
-                            <w:pPr>
-                              <w:pStyle w:val="FrameContents"/>
-                              <w:jc w:val="center"/>
-                              <w:rPr>
-                                <w:lang w:val="id-ID"/>
-                              </w:rPr>
-                            </w:pPr>
-                            <w:r>
+                                <w:color w:val="auto"/>
+                                <w:lang w:val="id-ID"/>
+                              </w:rPr>
+                            </w:pPr>
+                            <w:r>
+                              <w:rPr>
+                                <w:color w:val="auto"/>
+                                <w:lang w:val="id-ID"/>
+                              </w:rPr>
+                            </w:r>
+                          </w:p>
+                          <w:p>
+                            <w:pPr>
+                              <w:pStyle w:val="FrameContents"/>
+                              <w:jc w:val="center"/>
+                              <w:rPr>
+                                <w:color w:val="auto"/>
+                              </w:rPr>
+                            </w:pPr>
+                            <w:r>
+                              <w:rPr>
+                                <w:color w:val="auto"/>
+                              </w:rPr>
+                            </w:r>
+                          </w:p>
+                          <w:p>
+                            <w:pPr>
+                              <w:pStyle w:val="FrameContents"/>
+                              <w:jc w:val="center"/>
                               <w:rPr>
                                 <w:u w:val="single"/>
                                 <w:lang w:val="id-ID"/>
                               </w:rPr>
-                              <w:t>Trinugi Wira Harjanti, ST, M.Kom</w:t>
-                            </w:r>
-                          </w:p>
-                          <w:p>
-                            <w:pPr>
-                              <w:pStyle w:val="FrameContents"/>
-                              <w:jc w:val="center"/>
-                              <w:rPr/>
-                            </w:pPr>
-                            <w:r>
-                              <w:rPr/>
+                            </w:pPr>
+                            <w:r>
+                              <w:rPr>
+                                <w:color w:val="auto"/>
+                              </w:rPr>
+                            </w:r>
+                          </w:p>
+                          <w:p>
+                            <w:pPr>
+                              <w:pStyle w:val="FrameContents"/>
+                              <w:jc w:val="center"/>
+                              <w:rPr>
+                                <w:color w:val="auto"/>
+                              </w:rPr>
+                            </w:pPr>
+                            <w:r>
+                              <w:rPr>
+                                <w:color w:val="auto"/>
+                              </w:rPr>
                               <w:t>Penguji I</w:t>
                             </w:r>
                             <w:r>
                               <w:rPr>
+                                <w:color w:val="auto"/>
                                 <w:lang w:val="id-ID"/>
                               </w:rPr>
                               <w:t>I</w:t>
@@ -576,7 +591,7 @@
                           </w:p>
                         </w:txbxContent>
                       </wps:txbx>
-                      <wps:bodyPr anchor="t" lIns="91440" tIns="45720" rIns="91440" bIns="45720">
+                      <wps:bodyPr>
                         <a:noAutofit/>
                       </wps:bodyPr>
                     </wps:wsp>
@@ -587,7 +602,10 @@
           </mc:Choice>
           <mc:Fallback>
             <w:pict>
-              <v:rect fillcolor="#FFFFFF" strokecolor="#FFFFFF" strokeweight="0pt" style="position:absolute;rotation:0;width:189.75pt;height:82.3pt;mso-wrap-distance-left:9pt;mso-wrap-distance-right:9pt;mso-wrap-distance-top:3.6pt;mso-wrap-distance-bottom:3.6pt;margin-top:10.9pt;mso-position-vertical-relative:text;margin-left:124.35pt;mso-position-horizontal-relative:text">
+              <v:rect id="shape_0" ID="Image2" fillcolor="white" stroked="t" style="position:absolute;margin-left:124.35pt;margin-top:10.9pt;width:189.7pt;height:82.25pt">
+                <w10:wrap type="square"/>
+                <v:fill o:detectmouseclick="t" type="solid" color2="black"/>
+                <v:stroke color="white" weight="720" joinstyle="round" endcap="flat"/>
                 <v:textbox>
                   <w:txbxContent>
                     <w:p>
@@ -595,53 +613,63 @@
                         <w:pStyle w:val="FrameContents"/>
                         <w:jc w:val="center"/>
                         <w:rPr>
-                          <w:lang w:val="id-ID"/>
-                        </w:rPr>
-                      </w:pPr>
-                      <w:r>
-                        <w:rPr>
-                          <w:lang w:val="id-ID"/>
-                        </w:rPr>
-                      </w:r>
-                    </w:p>
-                    <w:p>
-                      <w:pPr>
-                        <w:pStyle w:val="FrameContents"/>
-                        <w:jc w:val="center"/>
-                        <w:rPr/>
-                      </w:pPr>
-                      <w:r>
-                        <w:rPr/>
-                      </w:r>
-                    </w:p>
-                    <w:p>
-                      <w:pPr>
-                        <w:pStyle w:val="FrameContents"/>
-                        <w:jc w:val="center"/>
-                        <w:rPr>
-                          <w:lang w:val="id-ID"/>
-                        </w:rPr>
-                      </w:pPr>
-                      <w:r>
+                          <w:color w:val="auto"/>
+                          <w:lang w:val="id-ID"/>
+                        </w:rPr>
+                      </w:pPr>
+                      <w:r>
+                        <w:rPr>
+                          <w:color w:val="auto"/>
+                          <w:lang w:val="id-ID"/>
+                        </w:rPr>
+                      </w:r>
+                    </w:p>
+                    <w:p>
+                      <w:pPr>
+                        <w:pStyle w:val="FrameContents"/>
+                        <w:jc w:val="center"/>
+                        <w:rPr>
+                          <w:color w:val="auto"/>
+                        </w:rPr>
+                      </w:pPr>
+                      <w:r>
+                        <w:rPr>
+                          <w:color w:val="auto"/>
+                        </w:rPr>
+                      </w:r>
+                    </w:p>
+                    <w:p>
+                      <w:pPr>
+                        <w:pStyle w:val="FrameContents"/>
+                        <w:jc w:val="center"/>
                         <w:rPr>
                           <w:u w:val="single"/>
                           <w:lang w:val="id-ID"/>
                         </w:rPr>
-                        <w:t>Trinugi Wira Harjanti, ST, M.Kom</w:t>
-                      </w:r>
-                    </w:p>
-                    <w:p>
-                      <w:pPr>
-                        <w:pStyle w:val="FrameContents"/>
-                        <w:jc w:val="center"/>
-                        <w:rPr/>
-                      </w:pPr>
-                      <w:r>
-                        <w:rPr/>
+                      </w:pPr>
+                      <w:r>
+                        <w:rPr>
+                          <w:color w:val="auto"/>
+                        </w:rPr>
+                      </w:r>
+                    </w:p>
+                    <w:p>
+                      <w:pPr>
+                        <w:pStyle w:val="FrameContents"/>
+                        <w:jc w:val="center"/>
+                        <w:rPr>
+                          <w:color w:val="auto"/>
+                        </w:rPr>
+                      </w:pPr>
+                      <w:r>
+                        <w:rPr>
+                          <w:color w:val="auto"/>
+                        </w:rPr>
                         <w:t>Penguji I</w:t>
                       </w:r>
                       <w:r>
                         <w:rPr>
+                          <w:color w:val="auto"/>
                           <w:lang w:val="id-ID"/>
                         </w:rPr>
                         <w:t>I</w:t>
@@ -653,8 +681,6 @@
             </w:pict>
           </mc:Fallback>
         </mc:AlternateContent>
-      </w:r>
-      <w:r>
         <mc:AlternateContent>
           <mc:Choice Requires="wps">
             <w:drawing>
@@ -666,85 +692,103 @@
                 <wp:positionV relativeFrom="paragraph">
                   <wp:posOffset>138430</wp:posOffset>
                 </wp:positionV>
-                <wp:extent cx="1970405" cy="1045210"/>
+                <wp:extent cx="1971040" cy="1045845"/>
                 <wp:effectExtent l="0" t="0" r="0" b="0"/>
                 <wp:wrapNone/>
-                <wp:docPr id="3" name=""/>
+                <wp:docPr id="5" name="Image3"/>
                 <a:graphic xmlns:a="http://schemas.openxmlformats.org/drawingml/2006/main">
                   <a:graphicData uri="http://schemas.microsoft.com/office/word/2010/wordprocessingShape">
                     <wps:wsp>
-                      <wps:cNvSpPr txBox="1"/>
+                      <wps:cNvSpPr/>
                       <wps:spPr>
                         <a:xfrm>
                           <a:off x="0" y="0"/>
-                          <a:ext cx="1970405" cy="1045210"/>
+                          <a:ext cx="1970280" cy="1045080"/>
                         </a:xfrm>
-                        <a:prstGeom prst="rect"/>
+                        <a:prstGeom prst="rect">
+                          <a:avLst/>
+                        </a:prstGeom>
                         <a:solidFill>
-                          <a:srgbClr val="FFFFFF"/>
+                          <a:srgbClr val="ffffff"/>
                         </a:solidFill>
-                        <a:ln w="635">
+                        <a:ln w="720">
                           <a:solidFill>
-                            <a:srgbClr val="FFFFFF"/>
+                            <a:srgbClr val="ffffff"/>
                           </a:solidFill>
+                          <a:round/>
                         </a:ln>
                       </wps:spPr>
+                      <wps:style>
+                        <a:lnRef idx="0"/>
+                        <a:fillRef idx="0"/>
+                        <a:effectRef idx="0"/>
+                        <a:fontRef idx="minor"/>
+                      </wps:style>
                       <wps:txbx>
                         <w:txbxContent>
                           <w:p>
                             <w:pPr>
                               <w:pStyle w:val="FrameContents"/>
                               <w:jc w:val="center"/>
-                              <w:rPr/>
-                            </w:pPr>
-                            <w:r>
-                              <w:rPr/>
-                            </w:r>
-                          </w:p>
-                          <w:p>
-                            <w:pPr>
-                              <w:pStyle w:val="FrameContents"/>
-                              <w:jc w:val="center"/>
-                              <w:rPr>
-                                <w:lang w:val="id-ID"/>
-                              </w:rPr>
-                            </w:pPr>
-                            <w:r>
-                              <w:rPr>
-                                <w:lang w:val="id-ID"/>
-                              </w:rPr>
-                            </w:r>
-                          </w:p>
-                          <w:p>
-                            <w:pPr>
-                              <w:pStyle w:val="FrameContents"/>
-                              <w:jc w:val="center"/>
-                              <w:rPr>
-                                <w:lang w:val="id-ID"/>
-                              </w:rPr>
-                            </w:pPr>
-                            <w:r>
+                              <w:rPr>
+                                <w:color w:val="auto"/>
+                              </w:rPr>
+                            </w:pPr>
+                            <w:r>
+                              <w:rPr>
+                                <w:color w:val="auto"/>
+                              </w:rPr>
+                            </w:r>
+                          </w:p>
+                          <w:p>
+                            <w:pPr>
+                              <w:pStyle w:val="FrameContents"/>
+                              <w:jc w:val="center"/>
+                              <w:rPr>
+                                <w:color w:val="auto"/>
+                                <w:lang w:val="id-ID"/>
+                              </w:rPr>
+                            </w:pPr>
+                            <w:r>
+                              <w:rPr>
+                                <w:color w:val="auto"/>
+                                <w:lang w:val="id-ID"/>
+                              </w:rPr>
+                            </w:r>
+                          </w:p>
+                          <w:p>
+                            <w:pPr>
+                              <w:pStyle w:val="FrameContents"/>
+                              <w:jc w:val="center"/>
                               <w:rPr>
                                 <w:u w:val="single"/>
                                 <w:lang w:val="id-ID"/>
                               </w:rPr>
-                              <w:t>Fajar Septian, S.Pd, M.Kom</w:t>
-                            </w:r>
-                          </w:p>
-                          <w:p>
-                            <w:pPr>
-                              <w:pStyle w:val="FrameContents"/>
-                              <w:jc w:val="center"/>
-                              <w:rPr/>
-                            </w:pPr>
-                            <w:r>
-                              <w:rPr/>
+                            </w:pPr>
+                            <w:r>
+                              <w:rPr>
+                                <w:color w:val="auto"/>
+                              </w:rPr>
+                            </w:r>
+                          </w:p>
+                          <w:p>
+                            <w:pPr>
+                              <w:pStyle w:val="FrameContents"/>
+                              <w:jc w:val="center"/>
+                              <w:rPr>
+                                <w:color w:val="auto"/>
+                              </w:rPr>
+                            </w:pPr>
+                            <w:r>
+                              <w:rPr>
+                                <w:color w:val="auto"/>
+                              </w:rPr>
                               <w:t>Penguji I</w:t>
                             </w:r>
                           </w:p>
                         </w:txbxContent>
                       </wps:txbx>
-                      <wps:bodyPr anchor="t" lIns="91440" tIns="45720" rIns="91440" bIns="45720">
+                      <wps:bodyPr>
                         <a:noAutofit/>
                       </wps:bodyPr>
                     </wps:wsp>
@@ -755,57 +799,69 @@
           </mc:Choice>
           <mc:Fallback>
             <w:pict>
-              <v:rect fillcolor="#FFFFFF" strokecolor="#FFFFFF" strokeweight="0pt" style="position:absolute;rotation:0;width:155.15pt;height:82.3pt;mso-wrap-distance-left:9pt;mso-wrap-distance-right:9pt;mso-wrap-distance-top:3.6pt;mso-wrap-distance-bottom:3.6pt;margin-top:10.9pt;mso-position-vertical-relative:text;margin-left:-21.15pt;mso-position-horizontal-relative:text">
+              <v:rect id="shape_0" ID="Image3" fillcolor="white" stroked="t" style="position:absolute;margin-left:-21.15pt;margin-top:10.9pt;width:155.1pt;height:82.25pt">
+                <w10:wrap type="square"/>
+                <v:fill o:detectmouseclick="t" type="solid" color2="black"/>
+                <v:stroke color="white" weight="720" joinstyle="round" endcap="flat"/>
                 <v:textbox>
                   <w:txbxContent>
                     <w:p>
                       <w:pPr>
                         <w:pStyle w:val="FrameContents"/>
                         <w:jc w:val="center"/>
-                        <w:rPr/>
-                      </w:pPr>
-                      <w:r>
-                        <w:rPr/>
-                      </w:r>
-                    </w:p>
-                    <w:p>
-                      <w:pPr>
-                        <w:pStyle w:val="FrameContents"/>
-                        <w:jc w:val="center"/>
-                        <w:rPr>
-                          <w:lang w:val="id-ID"/>
-                        </w:rPr>
-                      </w:pPr>
-                      <w:r>
-                        <w:rPr>
-                          <w:lang w:val="id-ID"/>
-                        </w:rPr>
-                      </w:r>
-                    </w:p>
-                    <w:p>
-                      <w:pPr>
-                        <w:pStyle w:val="FrameContents"/>
-                        <w:jc w:val="center"/>
-                        <w:rPr>
-                          <w:lang w:val="id-ID"/>
-                        </w:rPr>
-                      </w:pPr>
-                      <w:r>
+                        <w:rPr>
+                          <w:color w:val="auto"/>
+                        </w:rPr>
+                      </w:pPr>
+                      <w:r>
+                        <w:rPr>
+                          <w:color w:val="auto"/>
+                        </w:rPr>
+                      </w:r>
+                    </w:p>
+                    <w:p>
+                      <w:pPr>
+                        <w:pStyle w:val="FrameContents"/>
+                        <w:jc w:val="center"/>
+                        <w:rPr>
+                          <w:color w:val="auto"/>
+                          <w:lang w:val="id-ID"/>
+                        </w:rPr>
+                      </w:pPr>
+                      <w:r>
+                        <w:rPr>
+                          <w:color w:val="auto"/>
+                          <w:lang w:val="id-ID"/>
+                        </w:rPr>
+                      </w:r>
+                    </w:p>
+                    <w:p>
+                      <w:pPr>
+                        <w:pStyle w:val="FrameContents"/>
+                        <w:jc w:val="center"/>
                         <w:rPr>
                           <w:u w:val="single"/>
                           <w:lang w:val="id-ID"/>
                         </w:rPr>
-                        <w:t>Fajar Septian, S.Pd, M.Kom</w:t>
-                      </w:r>
-                    </w:p>
-                    <w:p>
-                      <w:pPr>
-                        <w:pStyle w:val="FrameContents"/>
-                        <w:jc w:val="center"/>
-                        <w:rPr/>
-                      </w:pPr>
-                      <w:r>
-                        <w:rPr/>
+                      </w:pPr>
+                      <w:r>
+                        <w:rPr>
+                          <w:color w:val="auto"/>
+                        </w:rPr>
+                      </w:r>
+                    </w:p>
+                    <w:p>
+                      <w:pPr>
+                        <w:pStyle w:val="FrameContents"/>
+                        <w:jc w:val="center"/>
+                        <w:rPr>
+                          <w:color w:val="auto"/>
+                        </w:rPr>
+                      </w:pPr>
+                      <w:r>
+                        <w:rPr>
+                          <w:color w:val="auto"/>
+                        </w:rPr>
                         <w:t>Penguji I</w:t>
                       </w:r>
                     </w:p>
@@ -879,8 +935,6 @@
       </w:pPr>
       <w:r>
         <w:rPr/>
-      </w:r>
-      <w:r>
         <mc:AlternateContent>
           <mc:Choice Requires="wps">
             <w:drawing>
@@ -892,29 +946,38 @@
                 <wp:positionV relativeFrom="paragraph">
                   <wp:posOffset>194945</wp:posOffset>
                 </wp:positionV>
-                <wp:extent cx="2091055" cy="1388110"/>
+                <wp:extent cx="2091690" cy="1388745"/>
                 <wp:effectExtent l="0" t="0" r="0" b="0"/>
                 <wp:wrapNone/>
-                <wp:docPr id="4" name=""/>
+                <wp:docPr id="7" name="Image4"/>
                 <a:graphic xmlns:a="http://schemas.openxmlformats.org/drawingml/2006/main">
                   <a:graphicData uri="http://schemas.microsoft.com/office/word/2010/wordprocessingShape">
                     <wps:wsp>
-                      <wps:cNvSpPr txBox="1"/>
+                      <wps:cNvSpPr/>
                       <wps:spPr>
                         <a:xfrm>
                           <a:off x="0" y="0"/>
-                          <a:ext cx="2091055" cy="1388110"/>
+                          <a:ext cx="2090880" cy="1388160"/>
                         </a:xfrm>
-                        <a:prstGeom prst="rect"/>
+                        <a:prstGeom prst="rect">
+                          <a:avLst/>
+                        </a:prstGeom>
                         <a:solidFill>
-                          <a:srgbClr val="FFFFFF"/>
+                          <a:srgbClr val="ffffff"/>
                         </a:solidFill>
-                        <a:ln w="635">
+                        <a:ln w="720">
                           <a:solidFill>
-                            <a:srgbClr val="FFFFFF"/>
+                            <a:srgbClr val="ffffff"/>
                           </a:solidFill>
+                          <a:round/>
                         </a:ln>
                       </wps:spPr>
+                      <wps:style>
+                        <a:lnRef idx="0"/>
+                        <a:fillRef idx="0"/>
+                        <a:effectRef idx="0"/>
+                        <a:fontRef idx="minor"/>
+                      </wps:style>
                       <wps:txbx>
                         <w:txbxContent>
                           <w:p>
@@ -927,6 +990,7 @@
                             </w:pPr>
                             <w:r>
                               <w:rPr>
+                                <w:color w:val="auto"/>
                                 <w:lang w:val="id-ID"/>
                               </w:rPr>
                               <w:t>Menyetujui,</w:t>
@@ -937,67 +1001,76 @@
                               <w:pStyle w:val="FrameContents"/>
                               <w:jc w:val="center"/>
                               <w:rPr>
-                                <w:lang w:val="id-ID"/>
-                              </w:rPr>
-                            </w:pPr>
-                            <w:r>
-                              <w:rPr>
-                                <w:lang w:val="id-ID"/>
-                              </w:rPr>
-                            </w:r>
-                          </w:p>
-                          <w:p>
-                            <w:pPr>
-                              <w:pStyle w:val="FrameContents"/>
-                              <w:jc w:val="center"/>
-                              <w:rPr>
-                                <w:lang w:val="id-ID"/>
-                              </w:rPr>
-                            </w:pPr>
-                            <w:r>
-                              <w:rPr>
-                                <w:lang w:val="id-ID"/>
-                              </w:rPr>
-                            </w:r>
-                          </w:p>
-                          <w:p>
-                            <w:pPr>
-                              <w:pStyle w:val="FrameContents"/>
-                              <w:jc w:val="center"/>
-                              <w:rPr>
-                                <w:lang w:val="id-ID"/>
-                              </w:rPr>
-                            </w:pPr>
-                            <w:r>
-                              <w:rPr>
-                                <w:lang w:val="id-ID"/>
-                              </w:rPr>
-                            </w:r>
-                          </w:p>
-                          <w:p>
-                            <w:pPr>
-                              <w:pStyle w:val="FrameContents"/>
-                              <w:jc w:val="center"/>
-                              <w:rPr>
-                                <w:lang w:val="id-ID"/>
-                              </w:rPr>
-                            </w:pPr>
-                            <w:r>
-                              <w:rPr>
-                                <w:lang w:val="id-ID"/>
-                              </w:rPr>
-                            </w:r>
-                          </w:p>
-                          <w:p>
-                            <w:pPr>
-                              <w:pStyle w:val="FrameContents"/>
-                              <w:jc w:val="center"/>
-                              <w:rPr>
-                                <w:lang w:val="id-ID"/>
-                              </w:rPr>
-                            </w:pPr>
-                            <w:r>
-                              <w:rPr>
+                                <w:color w:val="auto"/>
+                                <w:lang w:val="id-ID"/>
+                              </w:rPr>
+                            </w:pPr>
+                            <w:r>
+                              <w:rPr>
+                                <w:color w:val="auto"/>
+                                <w:lang w:val="id-ID"/>
+                              </w:rPr>
+                            </w:r>
+                          </w:p>
+                          <w:p>
+                            <w:pPr>
+                              <w:pStyle w:val="FrameContents"/>
+                              <w:jc w:val="center"/>
+                              <w:rPr>
+                                <w:color w:val="auto"/>
+                                <w:lang w:val="id-ID"/>
+                              </w:rPr>
+                            </w:pPr>
+                            <w:r>
+                              <w:rPr>
+                                <w:color w:val="auto"/>
+                                <w:lang w:val="id-ID"/>
+                              </w:rPr>
+                            </w:r>
+                          </w:p>
+                          <w:p>
+                            <w:pPr>
+                              <w:pStyle w:val="FrameContents"/>
+                              <w:jc w:val="center"/>
+                              <w:rPr>
+                                <w:color w:val="auto"/>
+                                <w:lang w:val="id-ID"/>
+                              </w:rPr>
+                            </w:pPr>
+                            <w:r>
+                              <w:rPr>
+                                <w:color w:val="auto"/>
+                                <w:lang w:val="id-ID"/>
+                              </w:rPr>
+                            </w:r>
+                          </w:p>
+                          <w:p>
+                            <w:pPr>
+                              <w:pStyle w:val="FrameContents"/>
+                              <w:jc w:val="center"/>
+                              <w:rPr>
+                                <w:color w:val="auto"/>
+                                <w:lang w:val="id-ID"/>
+                              </w:rPr>
+                            </w:pPr>
+                            <w:r>
+                              <w:rPr>
+                                <w:color w:val="auto"/>
+                                <w:lang w:val="id-ID"/>
+                              </w:rPr>
+                            </w:r>
+                          </w:p>
+                          <w:p>
+                            <w:pPr>
+                              <w:pStyle w:val="FrameContents"/>
+                              <w:jc w:val="center"/>
+                              <w:rPr>
+                                <w:lang w:val="id-ID"/>
+                              </w:rPr>
+                            </w:pPr>
+                            <w:r>
+                              <w:rPr>
+                                <w:color w:val="auto"/>
                                 <w:u w:val="single"/>
                                 <w:lang w:val="id-ID"/>
                               </w:rPr>
@@ -1008,10 +1081,13 @@
                             <w:pPr>
                               <w:pStyle w:val="FrameContents"/>
                               <w:jc w:val="center"/>
-                              <w:rPr/>
-                            </w:pPr>
-                            <w:r>
-                              <w:rPr>
+                              <w:rPr>
+                                <w:color w:val="auto"/>
+                              </w:rPr>
+                            </w:pPr>
+                            <w:r>
+                              <w:rPr>
+                                <w:color w:val="auto"/>
                                 <w:lang w:val="id-ID"/>
                               </w:rPr>
                               <w:t>Pembimbing</w:t>
@@ -1019,7 +1095,7 @@
                           </w:p>
                         </w:txbxContent>
                       </wps:txbx>
-                      <wps:bodyPr anchor="t" lIns="91440" tIns="45720" rIns="91440" bIns="45720">
+                      <wps:bodyPr>
                         <a:noAutofit/>
                       </wps:bodyPr>
                     </wps:wsp>
@@ -1030,7 +1106,10 @@
           </mc:Choice>
           <mc:Fallback>
             <w:pict>
-              <v:rect fillcolor="#FFFFFF" strokecolor="#FFFFFF" strokeweight="0pt" style="position:absolute;rotation:0;width:164.65pt;height:109.3pt;mso-wrap-distance-left:9pt;mso-wrap-distance-right:9pt;mso-wrap-distance-top:3.6pt;mso-wrap-distance-bottom:3.6pt;margin-top:15.35pt;mso-position-vertical-relative:text;margin-left:114.95pt;mso-position-horizontal-relative:text">
+              <v:rect id="shape_0" ID="Image4" fillcolor="white" stroked="t" style="position:absolute;margin-left:114.95pt;margin-top:15.35pt;width:164.6pt;height:109.25pt">
+                <w10:wrap type="square"/>
+                <v:fill o:detectmouseclick="t" type="solid" color2="black"/>
+                <v:stroke color="white" weight="720" joinstyle="round" endcap="flat"/>
                 <v:textbox>
                   <w:txbxContent>
                     <w:p>
@@ -1043,6 +1122,7 @@
                       </w:pPr>
                       <w:r>
                         <w:rPr>
+                          <w:color w:val="auto"/>
                           <w:lang w:val="id-ID"/>
                         </w:rPr>
                         <w:t>Menyetujui,</w:t>
@@ -1053,67 +1133,76 @@
                         <w:pStyle w:val="FrameContents"/>
                         <w:jc w:val="center"/>
                         <w:rPr>
-                          <w:lang w:val="id-ID"/>
-                        </w:rPr>
-                      </w:pPr>
-                      <w:r>
-                        <w:rPr>
-                          <w:lang w:val="id-ID"/>
-                        </w:rPr>
-                      </w:r>
-                    </w:p>
-                    <w:p>
-                      <w:pPr>
-                        <w:pStyle w:val="FrameContents"/>
-                        <w:jc w:val="center"/>
-                        <w:rPr>
-                          <w:lang w:val="id-ID"/>
-                        </w:rPr>
-                      </w:pPr>
-                      <w:r>
-                        <w:rPr>
-                          <w:lang w:val="id-ID"/>
-                        </w:rPr>
-                      </w:r>
-                    </w:p>
-                    <w:p>
-                      <w:pPr>
-                        <w:pStyle w:val="FrameContents"/>
-                        <w:jc w:val="center"/>
-                        <w:rPr>
-                          <w:lang w:val="id-ID"/>
-                        </w:rPr>
-                      </w:pPr>
-                      <w:r>
-                        <w:rPr>
-                          <w:lang w:val="id-ID"/>
-                        </w:rPr>
-                      </w:r>
-                    </w:p>
-                    <w:p>
-                      <w:pPr>
-                        <w:pStyle w:val="FrameContents"/>
-                        <w:jc w:val="center"/>
-                        <w:rPr>
-                          <w:lang w:val="id-ID"/>
-                        </w:rPr>
-                      </w:pPr>
-                      <w:r>
-                        <w:rPr>
-                          <w:lang w:val="id-ID"/>
-                        </w:rPr>
-                      </w:r>
-                    </w:p>
-                    <w:p>
-                      <w:pPr>
-                        <w:pStyle w:val="FrameContents"/>
-                        <w:jc w:val="center"/>
-                        <w:rPr>
-                          <w:lang w:val="id-ID"/>
-                        </w:rPr>
-                      </w:pPr>
-                      <w:r>
-                        <w:rPr>
+                          <w:color w:val="auto"/>
+                          <w:lang w:val="id-ID"/>
+                        </w:rPr>
+                      </w:pPr>
+                      <w:r>
+                        <w:rPr>
+                          <w:color w:val="auto"/>
+                          <w:lang w:val="id-ID"/>
+                        </w:rPr>
+                      </w:r>
+                    </w:p>
+                    <w:p>
+                      <w:pPr>
+                        <w:pStyle w:val="FrameContents"/>
+                        <w:jc w:val="center"/>
+                        <w:rPr>
+                          <w:color w:val="auto"/>
+                          <w:lang w:val="id-ID"/>
+                        </w:rPr>
+                      </w:pPr>
+                      <w:r>
+                        <w:rPr>
+                          <w:color w:val="auto"/>
+                          <w:lang w:val="id-ID"/>
+                        </w:rPr>
+                      </w:r>
+                    </w:p>
+                    <w:p>
+                      <w:pPr>
+                        <w:pStyle w:val="FrameContents"/>
+                        <w:jc w:val="center"/>
+                        <w:rPr>
+                          <w:color w:val="auto"/>
+                          <w:lang w:val="id-ID"/>
+                        </w:rPr>
+                      </w:pPr>
+                      <w:r>
+                        <w:rPr>
+                          <w:color w:val="auto"/>
+                          <w:lang w:val="id-ID"/>
+                        </w:rPr>
+                      </w:r>
+                    </w:p>
+                    <w:p>
+                      <w:pPr>
+                        <w:pStyle w:val="FrameContents"/>
+                        <w:jc w:val="center"/>
+                        <w:rPr>
+                          <w:color w:val="auto"/>
+                          <w:lang w:val="id-ID"/>
+                        </w:rPr>
+                      </w:pPr>
+                      <w:r>
+                        <w:rPr>
+                          <w:color w:val="auto"/>
+                          <w:lang w:val="id-ID"/>
+                        </w:rPr>
+                      </w:r>
+                    </w:p>
+                    <w:p>
+                      <w:pPr>
+                        <w:pStyle w:val="FrameContents"/>
+                        <w:jc w:val="center"/>
+                        <w:rPr>
+                          <w:lang w:val="id-ID"/>
+                        </w:rPr>
+                      </w:pPr>
+                      <w:r>
+                        <w:rPr>
+                          <w:color w:val="auto"/>
                           <w:u w:val="single"/>
                           <w:lang w:val="id-ID"/>
                         </w:rPr>
@@ -1124,10 +1213,13 @@
                       <w:pPr>
                         <w:pStyle w:val="FrameContents"/>
                         <w:jc w:val="center"/>
-                        <w:rPr/>
-                      </w:pPr>
-                      <w:r>
-                        <w:rPr>
+                        <w:rPr>
+                          <w:color w:val="auto"/>
+                        </w:rPr>
+                      </w:pPr>
+                      <w:r>
+                        <w:rPr>
+                          <w:color w:val="auto"/>
                           <w:lang w:val="id-ID"/>
                         </w:rPr>
                         <w:t>Pembimbing</w:t>
@@ -1229,8 +1321,6 @@
       </w:pPr>
       <w:r>
         <w:rPr/>
-      </w:r>
-      <w:r>
         <mc:AlternateContent>
           <mc:Choice Requires="wps">
             <w:drawing>
@@ -1242,29 +1332,38 @@
                 <wp:positionV relativeFrom="paragraph">
                   <wp:posOffset>189230</wp:posOffset>
                 </wp:positionV>
-                <wp:extent cx="1970405" cy="1359535"/>
+                <wp:extent cx="1971040" cy="1360170"/>
                 <wp:effectExtent l="0" t="0" r="0" b="0"/>
                 <wp:wrapNone/>
-                <wp:docPr id="5" name=""/>
+                <wp:docPr id="9" name="Image5"/>
                 <a:graphic xmlns:a="http://schemas.openxmlformats.org/drawingml/2006/main">
                   <a:graphicData uri="http://schemas.microsoft.com/office/word/2010/wordprocessingShape">
                     <wps:wsp>
-                      <wps:cNvSpPr txBox="1"/>
+                      <wps:cNvSpPr/>
                       <wps:spPr>
                         <a:xfrm>
                           <a:off x="0" y="0"/>
-                          <a:ext cx="1970405" cy="1359535"/>
+                          <a:ext cx="1970280" cy="1359360"/>
                         </a:xfrm>
-                        <a:prstGeom prst="rect"/>
+                        <a:prstGeom prst="rect">
+                          <a:avLst/>
+                        </a:prstGeom>
                         <a:solidFill>
-                          <a:srgbClr val="FFFFFF"/>
+                          <a:srgbClr val="ffffff"/>
                         </a:solidFill>
-                        <a:ln w="635">
+                        <a:ln w="720">
                           <a:solidFill>
-                            <a:srgbClr val="FFFFFF"/>
+                            <a:srgbClr val="ffffff"/>
                           </a:solidFill>
+                          <a:round/>
                         </a:ln>
                       </wps:spPr>
+                      <wps:style>
+                        <a:lnRef idx="0"/>
+                        <a:fillRef idx="0"/>
+                        <a:effectRef idx="0"/>
+                        <a:fontRef idx="minor"/>
+                      </wps:style>
                       <wps:txbx>
                         <w:txbxContent>
                           <w:p>
@@ -1277,6 +1376,7 @@
                             </w:pPr>
                             <w:r>
                               <w:rPr>
+                                <w:color w:val="auto"/>
                                 <w:lang w:val="id-ID"/>
                               </w:rPr>
                               <w:t>Mengesahkan,</w:t>
@@ -1287,81 +1387,93 @@
                               <w:pStyle w:val="FrameContents"/>
                               <w:jc w:val="center"/>
                               <w:rPr>
-                                <w:lang w:val="id-ID"/>
-                              </w:rPr>
-                            </w:pPr>
-                            <w:r>
-                              <w:rPr>
-                                <w:lang w:val="id-ID"/>
-                              </w:rPr>
-                            </w:r>
-                          </w:p>
-                          <w:p>
-                            <w:pPr>
-                              <w:pStyle w:val="FrameContents"/>
-                              <w:jc w:val="center"/>
-                              <w:rPr>
-                                <w:lang w:val="id-ID"/>
-                              </w:rPr>
-                            </w:pPr>
-                            <w:r>
-                              <w:rPr>
-                                <w:lang w:val="id-ID"/>
-                              </w:rPr>
-                            </w:r>
-                          </w:p>
-                          <w:p>
-                            <w:pPr>
-                              <w:pStyle w:val="FrameContents"/>
-                              <w:jc w:val="center"/>
-                              <w:rPr>
-                                <w:lang w:val="id-ID"/>
-                              </w:rPr>
-                            </w:pPr>
-                            <w:r>
-                              <w:rPr>
-                                <w:lang w:val="id-ID"/>
-                              </w:rPr>
-                            </w:r>
-                          </w:p>
-                          <w:p>
-                            <w:pPr>
-                              <w:pStyle w:val="FrameContents"/>
-                              <w:jc w:val="center"/>
-                              <w:rPr>
-                                <w:lang w:val="id-ID"/>
-                              </w:rPr>
-                            </w:pPr>
-                            <w:r>
-                              <w:rPr>
-                                <w:lang w:val="id-ID"/>
-                              </w:rPr>
-                            </w:r>
-                          </w:p>
-                          <w:p>
-                            <w:pPr>
-                              <w:pStyle w:val="FrameContents"/>
-                              <w:jc w:val="center"/>
-                              <w:rPr>
-                                <w:lang w:val="id-ID"/>
-                              </w:rPr>
-                            </w:pPr>
-                            <w:r>
-                              <w:rPr>
+                                <w:color w:val="auto"/>
+                                <w:lang w:val="id-ID"/>
+                              </w:rPr>
+                            </w:pPr>
+                            <w:r>
+                              <w:rPr>
+                                <w:color w:val="auto"/>
+                                <w:lang w:val="id-ID"/>
+                              </w:rPr>
+                            </w:r>
+                          </w:p>
+                          <w:p>
+                            <w:pPr>
+                              <w:pStyle w:val="FrameContents"/>
+                              <w:jc w:val="center"/>
+                              <w:rPr>
+                                <w:color w:val="auto"/>
+                                <w:lang w:val="id-ID"/>
+                              </w:rPr>
+                            </w:pPr>
+                            <w:r>
+                              <w:rPr>
+                                <w:color w:val="auto"/>
+                                <w:lang w:val="id-ID"/>
+                              </w:rPr>
+                            </w:r>
+                          </w:p>
+                          <w:p>
+                            <w:pPr>
+                              <w:pStyle w:val="FrameContents"/>
+                              <w:jc w:val="center"/>
+                              <w:rPr>
+                                <w:color w:val="auto"/>
+                                <w:lang w:val="id-ID"/>
+                              </w:rPr>
+                            </w:pPr>
+                            <w:r>
+                              <w:rPr>
+                                <w:color w:val="auto"/>
+                                <w:lang w:val="id-ID"/>
+                              </w:rPr>
+                            </w:r>
+                          </w:p>
+                          <w:p>
+                            <w:pPr>
+                              <w:pStyle w:val="FrameContents"/>
+                              <w:jc w:val="center"/>
+                              <w:rPr>
+                                <w:color w:val="auto"/>
+                                <w:lang w:val="id-ID"/>
+                              </w:rPr>
+                            </w:pPr>
+                            <w:r>
+                              <w:rPr>
+                                <w:color w:val="auto"/>
+                                <w:lang w:val="id-ID"/>
+                              </w:rPr>
+                            </w:r>
+                          </w:p>
+                          <w:p>
+                            <w:pPr>
+                              <w:pStyle w:val="FrameContents"/>
+                              <w:jc w:val="center"/>
+                              <w:rPr>
+                                <w:color w:val="auto"/>
+                              </w:rPr>
+                            </w:pPr>
+                            <w:r>
+                              <w:rPr>
+                                <w:color w:val="auto"/>
                                 <w:u w:val="single"/>
                                 <w:lang w:val="id-ID"/>
                               </w:rPr>
-                              <w:t>Fajar Septian, S.Pd, M.Kom</w:t>
-                            </w:r>
-                          </w:p>
-                          <w:p>
-                            <w:pPr>
-                              <w:pStyle w:val="FrameContents"/>
-                              <w:jc w:val="center"/>
-                              <w:rPr/>
-                            </w:pPr>
-                            <w:r>
-                              <w:rPr>
+                              <w:t>Imam Salahudin</w:t>
+                            </w:r>
+                          </w:p>
+                          <w:p>
+                            <w:pPr>
+                              <w:pStyle w:val="FrameContents"/>
+                              <w:jc w:val="center"/>
+                              <w:rPr>
+                                <w:color w:val="auto"/>
+                              </w:rPr>
+                            </w:pPr>
+                            <w:r>
+                              <w:rPr>
+                                <w:color w:val="auto"/>
                                 <w:lang w:val="id-ID"/>
                               </w:rPr>
                               <w:t>Kaprodi Sistem Informasi</w:t>
@@ -1369,7 +1481,7 @@
                           </w:p>
                         </w:txbxContent>
                       </wps:txbx>
-                      <wps:bodyPr anchor="t" lIns="91440" tIns="45720" rIns="91440" bIns="45720">
+                      <wps:bodyPr>
                         <a:noAutofit/>
                       </wps:bodyPr>
                     </wps:wsp>
@@ -1380,7 +1492,10 @@
           </mc:Choice>
           <mc:Fallback>
             <w:pict>
-              <v:rect fillcolor="#FFFFFF" strokecolor="#FFFFFF" strokeweight="0pt" style="position:absolute;rotation:0;width:155.15pt;height:107.05pt;mso-wrap-distance-left:9pt;mso-wrap-distance-right:9pt;mso-wrap-distance-top:3.6pt;mso-wrap-distance-bottom:3.6pt;margin-top:14.9pt;mso-position-vertical-relative:text;margin-left:251.95pt;mso-position-horizontal-relative:text">
+              <v:rect id="shape_0" ID="Image5" fillcolor="white" stroked="t" style="position:absolute;margin-left:251.95pt;margin-top:14.9pt;width:155.1pt;height:107pt">
+                <w10:wrap type="square"/>
+                <v:fill o:detectmouseclick="t" type="solid" color2="black"/>
+                <v:stroke color="white" weight="720" joinstyle="round" endcap="flat"/>
                 <v:textbox>
                   <w:txbxContent>
                     <w:p>
@@ -1393,6 +1508,7 @@
                       </w:pPr>
                       <w:r>
                         <w:rPr>
+                          <w:color w:val="auto"/>
                           <w:lang w:val="id-ID"/>
                         </w:rPr>
                         <w:t>Mengesahkan,</w:t>
@@ -1403,81 +1519,93 @@
                         <w:pStyle w:val="FrameContents"/>
                         <w:jc w:val="center"/>
                         <w:rPr>
-                          <w:lang w:val="id-ID"/>
-                        </w:rPr>
-                      </w:pPr>
-                      <w:r>
-                        <w:rPr>
-                          <w:lang w:val="id-ID"/>
-                        </w:rPr>
-                      </w:r>
-                    </w:p>
-                    <w:p>
-                      <w:pPr>
-                        <w:pStyle w:val="FrameContents"/>
-                        <w:jc w:val="center"/>
-                        <w:rPr>
-                          <w:lang w:val="id-ID"/>
-                        </w:rPr>
-                      </w:pPr>
-                      <w:r>
-                        <w:rPr>
-                          <w:lang w:val="id-ID"/>
-                        </w:rPr>
-                      </w:r>
-                    </w:p>
-                    <w:p>
-                      <w:pPr>
-                        <w:pStyle w:val="FrameContents"/>
-                        <w:jc w:val="center"/>
-                        <w:rPr>
-                          <w:lang w:val="id-ID"/>
-                        </w:rPr>
-                      </w:pPr>
-                      <w:r>
-                        <w:rPr>
-                          <w:lang w:val="id-ID"/>
-                        </w:rPr>
-                      </w:r>
-                    </w:p>
-                    <w:p>
-                      <w:pPr>
-                        <w:pStyle w:val="FrameContents"/>
-                        <w:jc w:val="center"/>
-                        <w:rPr>
-                          <w:lang w:val="id-ID"/>
-                        </w:rPr>
-                      </w:pPr>
-                      <w:r>
-                        <w:rPr>
-                          <w:lang w:val="id-ID"/>
-                        </w:rPr>
-                      </w:r>
-                    </w:p>
-                    <w:p>
-                      <w:pPr>
-                        <w:pStyle w:val="FrameContents"/>
-                        <w:jc w:val="center"/>
-                        <w:rPr>
-                          <w:lang w:val="id-ID"/>
-                        </w:rPr>
-                      </w:pPr>
-                      <w:r>
-                        <w:rPr>
+                          <w:color w:val="auto"/>
+                          <w:lang w:val="id-ID"/>
+                        </w:rPr>
+                      </w:pPr>
+                      <w:r>
+                        <w:rPr>
+                          <w:color w:val="auto"/>
+                          <w:lang w:val="id-ID"/>
+                        </w:rPr>
+                      </w:r>
+                    </w:p>
+                    <w:p>
+                      <w:pPr>
+                        <w:pStyle w:val="FrameContents"/>
+                        <w:jc w:val="center"/>
+                        <w:rPr>
+                          <w:color w:val="auto"/>
+                          <w:lang w:val="id-ID"/>
+                        </w:rPr>
+                      </w:pPr>
+                      <w:r>
+                        <w:rPr>
+                          <w:color w:val="auto"/>
+                          <w:lang w:val="id-ID"/>
+                        </w:rPr>
+                      </w:r>
+                    </w:p>
+                    <w:p>
+                      <w:pPr>
+                        <w:pStyle w:val="FrameContents"/>
+                        <w:jc w:val="center"/>
+                        <w:rPr>
+                          <w:color w:val="auto"/>
+                          <w:lang w:val="id-ID"/>
+                        </w:rPr>
+                      </w:pPr>
+                      <w:r>
+                        <w:rPr>
+                          <w:color w:val="auto"/>
+                          <w:lang w:val="id-ID"/>
+                        </w:rPr>
+                      </w:r>
+                    </w:p>
+                    <w:p>
+                      <w:pPr>
+                        <w:pStyle w:val="FrameContents"/>
+                        <w:jc w:val="center"/>
+                        <w:rPr>
+                          <w:color w:val="auto"/>
+                          <w:lang w:val="id-ID"/>
+                        </w:rPr>
+                      </w:pPr>
+                      <w:r>
+                        <w:rPr>
+                          <w:color w:val="auto"/>
+                          <w:lang w:val="id-ID"/>
+                        </w:rPr>
+                      </w:r>
+                    </w:p>
+                    <w:p>
+                      <w:pPr>
+                        <w:pStyle w:val="FrameContents"/>
+                        <w:jc w:val="center"/>
+                        <w:rPr>
+                          <w:color w:val="auto"/>
+                        </w:rPr>
+                      </w:pPr>
+                      <w:r>
+                        <w:rPr>
+                          <w:color w:val="auto"/>
                           <w:u w:val="single"/>
                           <w:lang w:val="id-ID"/>
                         </w:rPr>
-                        <w:t>Fajar Septian, S.Pd, M.Kom</w:t>
-                      </w:r>
-                    </w:p>
-                    <w:p>
-                      <w:pPr>
-                        <w:pStyle w:val="FrameContents"/>
-                        <w:jc w:val="center"/>
-                        <w:rPr/>
-                      </w:pPr>
-                      <w:r>
-                        <w:rPr>
+                        <w:t>Imam Salahudin</w:t>
+                      </w:r>
+                    </w:p>
+                    <w:p>
+                      <w:pPr>
+                        <w:pStyle w:val="FrameContents"/>
+                        <w:jc w:val="center"/>
+                        <w:rPr>
+                          <w:color w:val="auto"/>
+                        </w:rPr>
+                      </w:pPr>
+                      <w:r>
+                        <w:rPr>
+                          <w:color w:val="auto"/>
                           <w:lang w:val="id-ID"/>
                         </w:rPr>
                         <w:t>Kaprodi Sistem Informasi</w:t>
@@ -1489,8 +1617,6 @@
             </w:pict>
           </mc:Fallback>
         </mc:AlternateContent>
-      </w:r>
-      <w:r>
         <mc:AlternateContent>
           <mc:Choice Requires="wps">
             <w:drawing>
@@ -1502,51 +1628,65 @@
                 <wp:positionV relativeFrom="paragraph">
                   <wp:posOffset>-1270</wp:posOffset>
                 </wp:positionV>
-                <wp:extent cx="2354580" cy="1711960"/>
+                <wp:extent cx="2355215" cy="1712595"/>
                 <wp:effectExtent l="0" t="0" r="0" b="0"/>
                 <wp:wrapNone/>
-                <wp:docPr id="6" name=""/>
+                <wp:docPr id="11" name="Image6"/>
                 <a:graphic xmlns:a="http://schemas.openxmlformats.org/drawingml/2006/main">
                   <a:graphicData uri="http://schemas.microsoft.com/office/word/2010/wordprocessingShape">
                     <wps:wsp>
-                      <wps:cNvSpPr txBox="1"/>
+                      <wps:cNvSpPr/>
                       <wps:spPr>
                         <a:xfrm>
                           <a:off x="0" y="0"/>
-                          <a:ext cx="2354580" cy="1711960"/>
+                          <a:ext cx="2354760" cy="1711800"/>
                         </a:xfrm>
-                        <a:prstGeom prst="rect"/>
+                        <a:prstGeom prst="rect">
+                          <a:avLst/>
+                        </a:prstGeom>
                         <a:solidFill>
-                          <a:srgbClr val="FFFFFF"/>
+                          <a:srgbClr val="ffffff"/>
                         </a:solidFill>
-                        <a:ln w="635">
+                        <a:ln w="720">
                           <a:solidFill>
-                            <a:srgbClr val="FFFFFF"/>
+                            <a:srgbClr val="ffffff"/>
                           </a:solidFill>
+                          <a:round/>
                         </a:ln>
                       </wps:spPr>
+                      <wps:style>
+                        <a:lnRef idx="0"/>
+                        <a:fillRef idx="0"/>
+                        <a:effectRef idx="0"/>
+                        <a:fontRef idx="minor"/>
+                      </wps:style>
                       <wps:txbx>
                         <w:txbxContent>
                           <w:p>
                             <w:pPr>
                               <w:pStyle w:val="FrameContents"/>
                               <w:jc w:val="center"/>
-                              <w:rPr/>
-                            </w:pPr>
-                            <w:r>
-                              <w:rPr/>
-                            </w:r>
-                          </w:p>
-                          <w:p>
-                            <w:pPr>
-                              <w:pStyle w:val="FrameContents"/>
-                              <w:jc w:val="center"/>
-                              <w:rPr>
-                                <w:lang w:val="id-ID"/>
-                              </w:rPr>
-                            </w:pPr>
-                            <w:r>
-                              <w:rPr>
+                              <w:rPr>
+                                <w:color w:val="auto"/>
+                              </w:rPr>
+                            </w:pPr>
+                            <w:r>
+                              <w:rPr>
+                                <w:color w:val="auto"/>
+                              </w:rPr>
+                            </w:r>
+                          </w:p>
+                          <w:p>
+                            <w:pPr>
+                              <w:pStyle w:val="FrameContents"/>
+                              <w:jc w:val="center"/>
+                              <w:rPr>
+                                <w:lang w:val="id-ID"/>
+                              </w:rPr>
+                            </w:pPr>
+                            <w:r>
+                              <w:rPr>
+                                <w:color w:val="auto"/>
                                 <w:lang w:val="id-ID"/>
                               </w:rPr>
                               <w:t>Mengetahui,</w:t>
@@ -1557,67 +1697,76 @@
                               <w:pStyle w:val="FrameContents"/>
                               <w:jc w:val="center"/>
                               <w:rPr>
-                                <w:lang w:val="id-ID"/>
-                              </w:rPr>
-                            </w:pPr>
-                            <w:r>
-                              <w:rPr>
-                                <w:lang w:val="id-ID"/>
-                              </w:rPr>
-                            </w:r>
-                          </w:p>
-                          <w:p>
-                            <w:pPr>
-                              <w:pStyle w:val="FrameContents"/>
-                              <w:jc w:val="center"/>
-                              <w:rPr>
-                                <w:lang w:val="id-ID"/>
-                              </w:rPr>
-                            </w:pPr>
-                            <w:r>
-                              <w:rPr>
-                                <w:lang w:val="id-ID"/>
-                              </w:rPr>
-                            </w:r>
-                          </w:p>
-                          <w:p>
-                            <w:pPr>
-                              <w:pStyle w:val="FrameContents"/>
-                              <w:jc w:val="center"/>
-                              <w:rPr>
-                                <w:lang w:val="id-ID"/>
-                              </w:rPr>
-                            </w:pPr>
-                            <w:r>
-                              <w:rPr>
-                                <w:lang w:val="id-ID"/>
-                              </w:rPr>
-                            </w:r>
-                          </w:p>
-                          <w:p>
-                            <w:pPr>
-                              <w:pStyle w:val="FrameContents"/>
-                              <w:jc w:val="center"/>
-                              <w:rPr>
-                                <w:lang w:val="id-ID"/>
-                              </w:rPr>
-                            </w:pPr>
-                            <w:r>
-                              <w:rPr>
-                                <w:lang w:val="id-ID"/>
-                              </w:rPr>
-                            </w:r>
-                          </w:p>
-                          <w:p>
-                            <w:pPr>
-                              <w:pStyle w:val="FrameContents"/>
-                              <w:jc w:val="center"/>
-                              <w:rPr>
-                                <w:lang w:val="id-ID"/>
-                              </w:rPr>
-                            </w:pPr>
-                            <w:r>
-                              <w:rPr>
+                                <w:color w:val="auto"/>
+                                <w:lang w:val="id-ID"/>
+                              </w:rPr>
+                            </w:pPr>
+                            <w:r>
+                              <w:rPr>
+                                <w:color w:val="auto"/>
+                                <w:lang w:val="id-ID"/>
+                              </w:rPr>
+                            </w:r>
+                          </w:p>
+                          <w:p>
+                            <w:pPr>
+                              <w:pStyle w:val="FrameContents"/>
+                              <w:jc w:val="center"/>
+                              <w:rPr>
+                                <w:color w:val="auto"/>
+                                <w:lang w:val="id-ID"/>
+                              </w:rPr>
+                            </w:pPr>
+                            <w:r>
+                              <w:rPr>
+                                <w:color w:val="auto"/>
+                                <w:lang w:val="id-ID"/>
+                              </w:rPr>
+                            </w:r>
+                          </w:p>
+                          <w:p>
+                            <w:pPr>
+                              <w:pStyle w:val="FrameContents"/>
+                              <w:jc w:val="center"/>
+                              <w:rPr>
+                                <w:color w:val="auto"/>
+                                <w:lang w:val="id-ID"/>
+                              </w:rPr>
+                            </w:pPr>
+                            <w:r>
+                              <w:rPr>
+                                <w:color w:val="auto"/>
+                                <w:lang w:val="id-ID"/>
+                              </w:rPr>
+                            </w:r>
+                          </w:p>
+                          <w:p>
+                            <w:pPr>
+                              <w:pStyle w:val="FrameContents"/>
+                              <w:jc w:val="center"/>
+                              <w:rPr>
+                                <w:color w:val="auto"/>
+                                <w:lang w:val="id-ID"/>
+                              </w:rPr>
+                            </w:pPr>
+                            <w:r>
+                              <w:rPr>
+                                <w:color w:val="auto"/>
+                                <w:lang w:val="id-ID"/>
+                              </w:rPr>
+                            </w:r>
+                          </w:p>
+                          <w:p>
+                            <w:pPr>
+                              <w:pStyle w:val="FrameContents"/>
+                              <w:jc w:val="center"/>
+                              <w:rPr>
+                                <w:lang w:val="id-ID"/>
+                              </w:rPr>
+                            </w:pPr>
+                            <w:r>
+                              <w:rPr>
+                                <w:color w:val="auto"/>
                                 <w:u w:val="single"/>
                                 <w:lang w:val="id-ID"/>
                               </w:rPr>
@@ -1628,10 +1777,13 @@
                             <w:pPr>
                               <w:pStyle w:val="FrameContents"/>
                               <w:jc w:val="center"/>
-                              <w:rPr/>
-                            </w:pPr>
-                            <w:r>
-                              <w:rPr>
+                              <w:rPr>
+                                <w:color w:val="auto"/>
+                              </w:rPr>
+                            </w:pPr>
+                            <w:r>
+                              <w:rPr>
+                                <w:color w:val="auto"/>
                                 <w:lang w:val="id-ID"/>
                               </w:rPr>
                               <w:t>Ketua STTI NIIT</w:t>
@@ -1639,7 +1791,7 @@
                           </w:p>
                         </w:txbxContent>
                       </wps:txbx>
-                      <wps:bodyPr anchor="t" lIns="91440" tIns="45720" rIns="91440" bIns="45720">
+                      <wps:bodyPr>
                         <a:noAutofit/>
                       </wps:bodyPr>
                     </wps:wsp>
@@ -1650,29 +1802,37 @@
           </mc:Choice>
           <mc:Fallback>
             <w:pict>
-              <v:rect fillcolor="#FFFFFF" strokecolor="#FFFFFF" strokeweight="0pt" style="position:absolute;rotation:0;width:185.4pt;height:134.8pt;mso-wrap-distance-left:9pt;mso-wrap-distance-right:9pt;mso-wrap-distance-top:3.6pt;mso-wrap-distance-bottom:3.6pt;margin-top:-0.1pt;mso-position-vertical-relative:text;margin-left:-4.8pt;mso-position-horizontal-relative:text">
+              <v:rect id="shape_0" ID="Image6" fillcolor="white" stroked="t" style="position:absolute;margin-left:-4.8pt;margin-top:-0.1pt;width:185.35pt;height:134.75pt">
+                <w10:wrap type="square"/>
+                <v:fill o:detectmouseclick="t" type="solid" color2="black"/>
+                <v:stroke color="white" weight="720" joinstyle="round" endcap="flat"/>
                 <v:textbox>
                   <w:txbxContent>
                     <w:p>
                       <w:pPr>
                         <w:pStyle w:val="FrameContents"/>
                         <w:jc w:val="center"/>
-                        <w:rPr/>
-                      </w:pPr>
-                      <w:r>
-                        <w:rPr/>
-                      </w:r>
-                    </w:p>
-                    <w:p>
-                      <w:pPr>
-                        <w:pStyle w:val="FrameContents"/>
-                        <w:jc w:val="center"/>
-                        <w:rPr>
-                          <w:lang w:val="id-ID"/>
-                        </w:rPr>
-                      </w:pPr>
-                      <w:r>
-                        <w:rPr>
+                        <w:rPr>
+                          <w:color w:val="auto"/>
+                        </w:rPr>
+                      </w:pPr>
+                      <w:r>
+                        <w:rPr>
+                          <w:color w:val="auto"/>
+                        </w:rPr>
+                      </w:r>
+                    </w:p>
+                    <w:p>
+                      <w:pPr>
+                        <w:pStyle w:val="FrameContents"/>
+                        <w:jc w:val="center"/>
+                        <w:rPr>
+                          <w:lang w:val="id-ID"/>
+                        </w:rPr>
+                      </w:pPr>
+                      <w:r>
+                        <w:rPr>
+                          <w:color w:val="auto"/>
                           <w:lang w:val="id-ID"/>
                         </w:rPr>
                         <w:t>Mengetahui,</w:t>
@@ -1683,67 +1843,76 @@
                         <w:pStyle w:val="FrameContents"/>
                         <w:jc w:val="center"/>
                         <w:rPr>
-                          <w:lang w:val="id-ID"/>
-                        </w:rPr>
-                      </w:pPr>
-                      <w:r>
-                        <w:rPr>
-                          <w:lang w:val="id-ID"/>
-                        </w:rPr>
-                      </w:r>
-                    </w:p>
-                    <w:p>
-                      <w:pPr>
-                        <w:pStyle w:val="FrameContents"/>
-                        <w:jc w:val="center"/>
-                        <w:rPr>
-                          <w:lang w:val="id-ID"/>
-                        </w:rPr>
-                      </w:pPr>
-                      <w:r>
-                        <w:rPr>
-                          <w:lang w:val="id-ID"/>
-                        </w:rPr>
-                      </w:r>
-                    </w:p>
-                    <w:p>
-                      <w:pPr>
-                        <w:pStyle w:val="FrameContents"/>
-                        <w:jc w:val="center"/>
-                        <w:rPr>
-                          <w:lang w:val="id-ID"/>
-                        </w:rPr>
-                      </w:pPr>
-                      <w:r>
-                        <w:rPr>
-                          <w:lang w:val="id-ID"/>
-                        </w:rPr>
-                      </w:r>
-                    </w:p>
-                    <w:p>
-                      <w:pPr>
-                        <w:pStyle w:val="FrameContents"/>
-                        <w:jc w:val="center"/>
-                        <w:rPr>
-                          <w:lang w:val="id-ID"/>
-                        </w:rPr>
-                      </w:pPr>
-                      <w:r>
-                        <w:rPr>
-                          <w:lang w:val="id-ID"/>
-                        </w:rPr>
-                      </w:r>
-                    </w:p>
-                    <w:p>
-                      <w:pPr>
-                        <w:pStyle w:val="FrameContents"/>
-                        <w:jc w:val="center"/>
-                        <w:rPr>
-                          <w:lang w:val="id-ID"/>
-                        </w:rPr>
-                      </w:pPr>
-                      <w:r>
-                        <w:rPr>
+                          <w:color w:val="auto"/>
+                          <w:lang w:val="id-ID"/>
+                        </w:rPr>
+                      </w:pPr>
+                      <w:r>
+                        <w:rPr>
+                          <w:color w:val="auto"/>
+                          <w:lang w:val="id-ID"/>
+                        </w:rPr>
+                      </w:r>
+                    </w:p>
+                    <w:p>
+                      <w:pPr>
+                        <w:pStyle w:val="FrameContents"/>
+                        <w:jc w:val="center"/>
+                        <w:rPr>
+                          <w:color w:val="auto"/>
+                          <w:lang w:val="id-ID"/>
+                        </w:rPr>
+                      </w:pPr>
+                      <w:r>
+                        <w:rPr>
+                          <w:color w:val="auto"/>
+                          <w:lang w:val="id-ID"/>
+                        </w:rPr>
+                      </w:r>
+                    </w:p>
+                    <w:p>
+                      <w:pPr>
+                        <w:pStyle w:val="FrameContents"/>
+                        <w:jc w:val="center"/>
+                        <w:rPr>
+                          <w:color w:val="auto"/>
+                          <w:lang w:val="id-ID"/>
+                        </w:rPr>
+                      </w:pPr>
+                      <w:r>
+                        <w:rPr>
+                          <w:color w:val="auto"/>
+                          <w:lang w:val="id-ID"/>
+                        </w:rPr>
+                      </w:r>
+                    </w:p>
+                    <w:p>
+                      <w:pPr>
+                        <w:pStyle w:val="FrameContents"/>
+                        <w:jc w:val="center"/>
+                        <w:rPr>
+                          <w:color w:val="auto"/>
+                          <w:lang w:val="id-ID"/>
+                        </w:rPr>
+                      </w:pPr>
+                      <w:r>
+                        <w:rPr>
+                          <w:color w:val="auto"/>
+                          <w:lang w:val="id-ID"/>
+                        </w:rPr>
+                      </w:r>
+                    </w:p>
+                    <w:p>
+                      <w:pPr>
+                        <w:pStyle w:val="FrameContents"/>
+                        <w:jc w:val="center"/>
+                        <w:rPr>
+                          <w:lang w:val="id-ID"/>
+                        </w:rPr>
+                      </w:pPr>
+                      <w:r>
+                        <w:rPr>
+                          <w:color w:val="auto"/>
                           <w:u w:val="single"/>
                           <w:lang w:val="id-ID"/>
                         </w:rPr>
@@ -1754,10 +1923,13 @@
                       <w:pPr>
                         <w:pStyle w:val="FrameContents"/>
                         <w:jc w:val="center"/>
-                        <w:rPr/>
-                      </w:pPr>
-                      <w:r>
-                        <w:rPr>
+                        <w:rPr>
+                          <w:color w:val="auto"/>
+                        </w:rPr>
+                      </w:pPr>
+                      <w:r>
+                        <w:rPr>
+                          <w:color w:val="auto"/>
                           <w:lang w:val="id-ID"/>
                         </w:rPr>
                         <w:t>Ketua STTI NIIT</w:t>
@@ -1793,7 +1965,7 @@
         <w:docPartGallery w:val="Page Numbers (Bottom of Page)"/>
         <w:docPartUnique w:val="true"/>
       </w:docPartObj>
-      <w:id w:val="725943218"/>
+      <w:id w:val="2087279978"/>
     </w:sdtPr>
     <w:sdtContent>
       <w:p>

</xml_diff>